<commit_message>
Updated CCA and tutorial drafts
</commit_message>
<xml_diff>
--- a/writeup/cca_paper/properties_of_cca_sca.docx
+++ b/writeup/cca_paper/properties_of_cca_sca.docx
@@ -43,7 +43,7 @@
         <w:t xml:space="preserve"> </w:t>
       </w:r>
       <w:r>
-        <w:t xml:space="preserve">Available-Case</w:t>
+        <w:t xml:space="preserve">Shifting-Case</w:t>
       </w:r>
       <w:r>
         <w:t xml:space="preserve"> </w:t>
@@ -113,7 +113,7 @@
         <w:t xml:space="preserve"> </w:t>
       </w:r>
       <w:r>
-        <w:t xml:space="preserve">Dìaz,</w:t>
+        <w:t xml:space="preserve">Diaz,</w:t>
       </w:r>
       <w:r>
         <w:t xml:space="preserve"> </w:t>
@@ -222,7 +222,7 @@
       </w:pPr>
       <w:bookmarkStart w:id="20" w:name="introduction"/>
       <w:r>
-        <w:t xml:space="preserve">Introduction</w:t>
+        <w:t xml:space="preserve">1	Introduction</w:t>
       </w:r>
       <w:bookmarkEnd w:id="20"/>
     </w:p>
@@ -400,7 +400,7 @@
         <w:pStyle w:val="BodyText"/>
       </w:pPr>
       <w:r>
-        <w:t xml:space="preserve">Estimators used in both complete-case and shifting units analyses ignore the fact that covariates are missing from the data.</w:t>
+        <w:t xml:space="preserve">Estimators used in both complete-case and shifting units analyses in some sense ignore effects for which a covariate is missing.</w:t>
       </w:r>
       <w:r>
         <w:t xml:space="preserve"> </w:t>
@@ -421,7 +421,7 @@
         <w:t xml:space="preserve"> </w:t>
       </w:r>
       <w:r>
-        <w:t xml:space="preserve">Some research has pointed out these issues in meta-analysis</w:t>
+        <w:t xml:space="preserve">Despite authors pointing out such issues in meta-analysis, these methods continue to enjoy widespread use</w:t>
       </w:r>
       <w:r>
         <w:t xml:space="preserve"> </w:t>
@@ -436,7 +436,55 @@
         <w:t xml:space="preserve"> </w:t>
       </w:r>
       <w:r>
-        <w:t xml:space="preserve">However, precisely how much bias can arise in a complete- or shifting-case analysis is not immediately clear, nor is there exhaustive guidance on when these analyses produce unbiased estimates.</w:t>
+        <w:t xml:space="preserve">Existing literature on this discussion has yet to detail precisely how much bias can arise in a complete- or shifting-case analysis, nor is there exhaustive guidance on when these methods produce unbiased estimates.</w:t>
+      </w:r>
+      <w:r>
+        <w:t xml:space="preserve"> </w:t>
+      </w:r>
+      <w:r>
+        <w:t xml:space="preserve">In short, there is an understanding that these methods</w:t>
+      </w:r>
+      <w:r>
+        <w:t xml:space="preserve"> </w:t>
+      </w:r>
+      <w:r>
+        <w:rPr>
+          <w:i/>
+        </w:rPr>
+        <w:t xml:space="preserve">can</w:t>
+      </w:r>
+      <w:r>
+        <w:t xml:space="preserve"> </w:t>
+      </w:r>
+      <w:r>
+        <w:t xml:space="preserve">induce bias, but less is known about</w:t>
+      </w:r>
+      <w:r>
+        <w:t xml:space="preserve"> </w:t>
+      </w:r>
+      <w:r>
+        <w:rPr>
+          <w:i/>
+        </w:rPr>
+        <w:t xml:space="preserve">how much</w:t>
+      </w:r>
+      <w:r>
+        <w:t xml:space="preserve"> </w:t>
+      </w:r>
+      <w:r>
+        <w:t xml:space="preserve">and</w:t>
+      </w:r>
+      <w:r>
+        <w:t xml:space="preserve"> </w:t>
+      </w:r>
+      <w:r>
+        <w:rPr>
+          <w:i/>
+        </w:rPr>
+        <w:t xml:space="preserve">under what conditions</w:t>
+      </w:r>
+      <w:r>
+        <w:t xml:space="preserve">.</w:t>
       </w:r>
     </w:p>
     <w:p>
@@ -450,7 +498,16 @@
         <w:t xml:space="preserve"> </w:t>
       </w:r>
       <w:r>
-        <w:t xml:space="preserve">The following section provides a demonstration of these methods on [INSERT DATA SET].</w:t>
+        <w:t xml:space="preserve">The following section provides a demonstration of these methods on data concerning a meta-analysis of substance abuse interventions</w:t>
+      </w:r>
+      <w:r>
+        <w:t xml:space="preserve"> </w:t>
+      </w:r>
+      <w:r>
+        <w:t xml:space="preserve">(Tanner-Smith et al., 2016)</w:t>
+      </w:r>
+      <w:r>
+        <w:t xml:space="preserve">.</w:t>
       </w:r>
       <w:r>
         <w:t xml:space="preserve"> </w:t>
@@ -462,22 +519,22 @@
         <w:t xml:space="preserve"> </w:t>
       </w:r>
       <w:r>
-        <w:t xml:space="preserve">Using this framework, we describe conditions under which complete- and available-case analyses are unbiased.</w:t>
-      </w:r>
-      <w:r>
-        <w:t xml:space="preserve"> </w:t>
-      </w:r>
-      <w:r>
-        <w:t xml:space="preserve">When these conditions are not met, we derive an approximation for the bias of complete- and available-case analyses using standard models for missingness and examine the magnitude of bias.</w:t>
+        <w:t xml:space="preserve">Using this framework, we describe conditions under which complete- and shifting-case analyses are unbiased.</w:t>
+      </w:r>
+      <w:r>
+        <w:t xml:space="preserve"> </w:t>
+      </w:r>
+      <w:r>
+        <w:t xml:space="preserve">When these conditions are not met, we derive an approximation for the bias of complete- and shifting-case analyses using standard models for missingness and examine the magnitude of bias.</w:t>
       </w:r>
     </w:p>
     <w:p>
       <w:pPr>
         <w:pStyle w:val="Heading1"/>
       </w:pPr>
-      <w:bookmarkStart w:id="21" w:name="case-study"/>
-      <w:r>
-        <w:t xml:space="preserve">Case Study</w:t>
+      <w:bookmarkStart w:id="21" w:name="example-substance-abuse-interventions"/>
+      <w:r>
+        <w:t xml:space="preserve">2	Example: Substance Abuse Interventions</w:t>
       </w:r>
       <w:bookmarkEnd w:id="21"/>
     </w:p>
@@ -486,7 +543,502 @@
         <w:pStyle w:val="FirstParagraph"/>
       </w:pPr>
       <w:r>
-        <w:t xml:space="preserve">[HOLD FOR ILLUSTRATION OF ANALYSIS METHODS WITH REAL DATA]</w:t>
+        <w:t xml:space="preserve">Tanner-Smith et al. (2016)</w:t>
+      </w:r>
+      <w:r>
+        <w:t xml:space="preserve"> </w:t>
+      </w:r>
+      <w:r>
+        <w:t xml:space="preserve">conducted a meta-analysis that examined the effects of substance abuse interventions on future substance use among adolescents.</w:t>
+      </w:r>
+      <w:r>
+        <w:t xml:space="preserve"> </w:t>
+      </w:r>
+      <w:r>
+        <w:t xml:space="preserve">The studies included in this meta-analysis involved a variety of different treatment types (e.g., cognitive behavioral therapy, family therapy, and pharmacological therapy) and treatment intensities (measured in hours per week), and were carried out in a variety of contexts, including in-patient and out-patient centers.</w:t>
+      </w:r>
+      <w:r>
+        <w:t xml:space="preserve"> </w:t>
+      </w:r>
+      <w:r>
+        <w:t xml:space="preserve">Tanner-Smith et al. used meta-regression models to study potential moderators of these effects, and their analyses had to contend with a number of effects that were missing covariates.</w:t>
+      </w:r>
+      <w:r>
+        <w:t xml:space="preserve"> </w:t>
+      </w:r>
+      <w:r>
+        <w:t xml:space="preserve">While in practice, models were estimated via the expectation-maximization (EM) algorithm rather than complete- or shifting-case methods, we use a subset of this data in in order to illustrate complete- and shifting-case analyses.</w:t>
+      </w:r>
+    </w:p>
+    <w:p>
+      <w:pPr>
+        <w:pStyle w:val="BodyText"/>
+      </w:pPr>
+      <w:r>
+        <w:t xml:space="preserve">Consider a subset of the Tanner-Smith et al. data comprising 74 effect estimates of substance abuse interventions from 46 studies.</w:t>
+      </w:r>
+      <w:r>
+        <w:t xml:space="preserve"> </w:t>
+      </w:r>
+      <w:r>
+        <w:t xml:space="preserve">These effect estimates involve contrasts between groups in a study that are subjected to different treatment conditions, denoted in the data as</w:t>
+      </w:r>
+      <w:r>
+        <w:t xml:space="preserve"> </w:t>
+      </w:r>
+      <w:r>
+        <w:rPr>
+          <w:i/>
+        </w:rPr>
+        <w:t xml:space="preserve">Group 1</w:t>
+      </w:r>
+      <w:r>
+        <w:t xml:space="preserve"> </w:t>
+      </w:r>
+      <w:r>
+        <w:t xml:space="preserve">and</w:t>
+      </w:r>
+      <w:r>
+        <w:t xml:space="preserve"> </w:t>
+      </w:r>
+      <w:r>
+        <w:rPr>
+          <w:i/>
+        </w:rPr>
+        <w:t xml:space="preserve">Group 2</w:t>
+      </w:r>
+      <w:r>
+        <w:t xml:space="preserve">, so that each treatment effect can be thought of as Group 1 minus Group 2.</w:t>
+      </w:r>
+      <w:r>
+        <w:t xml:space="preserve"> </w:t>
+      </w:r>
+      <w:r>
+        <w:t xml:space="preserve">Each effect estimate corresponds to a given contrast within a study.</w:t>
+      </w:r>
+      <w:r>
+        <w:t xml:space="preserve"> </w:t>
+      </w:r>
+      <w:r>
+        <w:t xml:space="preserve">Effect sizes are measures on the scale of bias-corrected standardized mean differences.</w:t>
+      </w:r>
+      <w:r>
+        <w:t xml:space="preserve"> </w:t>
+      </w:r>
+      <w:r>
+        <w:t xml:space="preserve">Often the same group (typically the control group) in a study was used in multiple contrasts, so that effect sizes in this meta-analysis are likely correlated.</w:t>
+      </w:r>
+    </w:p>
+    <w:p>
+      <w:pPr>
+        <w:pStyle w:val="BodyText"/>
+      </w:pPr>
+      <w:r>
+        <w:t xml:space="preserve">Suppose an analysis of interest involves the impact of high- versus low-intensity interventions on treatment effects, where a high-intensity intervention consisted of more than 1.5 hours per week of treatment.</w:t>
+      </w:r>
+      <w:r>
+        <w:t xml:space="preserve"> </w:t>
+      </w:r>
+      <w:r>
+        <w:t xml:space="preserve">Then this analysis might use a pair of binary covariates for each effect: one would indicate whether group 1 received a high-intensity intervention (i.e.,</w:t>
+      </w:r>
+      <w:r>
+        <w:t xml:space="preserve"> </w:t>
+      </w:r>
+      <m:oMath>
+        <m:sSub>
+          <m:e>
+            <m:r>
+              <m:t>X</m:t>
+            </m:r>
+          </m:e>
+          <m:sub>
+            <m:r>
+              <m:t>1</m:t>
+            </m:r>
+          </m:sub>
+        </m:sSub>
+        <m:r>
+          <m:t>=</m:t>
+        </m:r>
+        <m:r>
+          <m:t>1</m:t>
+        </m:r>
+      </m:oMath>
+      <w:r>
+        <w:t xml:space="preserve"> </w:t>
+      </w:r>
+      <w:r>
+        <w:t xml:space="preserve">if group 1 treatment was high-intensity) and the other would indicate whether group 2 received a high intensity (i.e.,</w:t>
+      </w:r>
+      <w:r>
+        <w:t xml:space="preserve"> </w:t>
+      </w:r>
+      <m:oMath>
+        <m:sSub>
+          <m:e>
+            <m:r>
+              <m:t>X</m:t>
+            </m:r>
+          </m:e>
+          <m:sub>
+            <m:r>
+              <m:t>2</m:t>
+            </m:r>
+          </m:sub>
+        </m:sSub>
+        <m:r>
+          <m:t>=</m:t>
+        </m:r>
+        <m:r>
+          <m:t>1</m:t>
+        </m:r>
+      </m:oMath>
+      <w:r>
+        <w:t xml:space="preserve"> </w:t>
+      </w:r>
+      <w:r>
+        <w:t xml:space="preserve">if group 2 treatment was high-intensity).</w:t>
+      </w:r>
+      <w:r>
+        <w:t xml:space="preserve"> </w:t>
+      </w:r>
+      <w:r>
+        <w:t xml:space="preserve">The relevant meta-regression model would regress the effect estimates on these two covariates.</w:t>
+      </w:r>
+    </w:p>
+    <w:p>
+      <w:pPr>
+        <w:pStyle w:val="Compact"/>
+      </w:pPr>
+      <w:r>
+        <w:t xml:space="preserve">In the data, the treatment intensity is missing for some of the effects, and Table</w:t>
+      </w:r>
+      <w:r>
+        <w:t xml:space="preserve"> </w:t>
+      </w:r>
+      <w:r>
+        <w:t xml:space="preserve">??</w:t>
+      </w:r>
+      <w:r>
+        <w:t xml:space="preserve"> </w:t>
+      </w:r>
+      <w:r>
+        <w:t xml:space="preserve">summarizes missingness for these covariates.</w:t>
+      </w:r>
+      <w:r>
+        <w:t xml:space="preserve"> </w:t>
+      </w:r>
+      <w:r>
+        <w:t xml:space="preserve">Table</w:t>
+      </w:r>
+      <w:r>
+        <w:t xml:space="preserve"> </w:t>
+      </w:r>
+      <w:r>
+        <w:t xml:space="preserve">??</w:t>
+      </w:r>
+      <w:r>
+        <w:t xml:space="preserve"> </w:t>
+      </w:r>
+      <w:r>
+        <w:t xml:space="preserve">shows that only 37 of the 74 (50%) have a reported treatment intensity for both groups (i.e.,</w:t>
+      </w:r>
+      <w:r>
+        <w:t xml:space="preserve"> </w:t>
+      </w:r>
+      <m:oMath>
+        <m:sSub>
+          <m:e>
+            <m:r>
+              <m:t>X</m:t>
+            </m:r>
+          </m:e>
+          <m:sub>
+            <m:r>
+              <m:t>1</m:t>
+            </m:r>
+          </m:sub>
+        </m:sSub>
+        <m:r>
+          <m:t>,</m:t>
+        </m:r>
+        <m:sSub>
+          <m:e>
+            <m:r>
+              <m:t>X</m:t>
+            </m:r>
+          </m:e>
+          <m:sub>
+            <m:r>
+              <m:t>2</m:t>
+            </m:r>
+          </m:sub>
+        </m:sSub>
+      </m:oMath>
+      <w:r>
+        <w:t xml:space="preserve"> </w:t>
+      </w:r>
+      <w:r>
+        <w:t xml:space="preserve">are both observed), but that 54 (73%) of effects report Group 1’s treatment intensity (i.e.,</w:t>
+      </w:r>
+      <w:r>
+        <w:t xml:space="preserve"> </w:t>
+      </w:r>
+      <m:oMath>
+        <m:sSub>
+          <m:e>
+            <m:r>
+              <m:t>X</m:t>
+            </m:r>
+          </m:e>
+          <m:sub>
+            <m:r>
+              <m:t>1</m:t>
+            </m:r>
+          </m:sub>
+        </m:sSub>
+      </m:oMath>
+      <w:r>
+        <w:t xml:space="preserve"> </w:t>
+      </w:r>
+      <w:r>
+        <w:t xml:space="preserve">is observed) and 41 (55%) effects report Group 2’s treatment intensity.</w:t>
+      </w:r>
+    </w:p>
+    <w:p>
+      <w:pPr>
+        <w:pStyle w:val="Compact"/>
+      </w:pPr>
+      <w:r>
+        <w:t xml:space="preserve">A complete-case analysis would include only the 37 effects for which both covariates were observed.</w:t>
+      </w:r>
+      <w:r>
+        <w:t xml:space="preserve"> </w:t>
+      </w:r>
+      <w:r>
+        <w:t xml:space="preserve">Using robust variance estimation to account for dependence between effect sizes, a complete-case analysis would result in the coefficient estimates and standard errors displayed in the first column of Table @ref(tab:cc_adt_example).</w:t>
+      </w:r>
+      <w:r>
+        <w:t xml:space="preserve"> </w:t>
+      </w:r>
+      <w:r>
+        <w:t xml:space="preserve">Based on these estimates, when Group 1 receives a high-intensity treatment, we would expect an effect to be larger by</w:t>
+      </w:r>
+      <w:r>
+        <w:t xml:space="preserve"> </w:t>
+      </w:r>
+      <m:oMath>
+        <m:r>
+          <m:t>d</m:t>
+        </m:r>
+        <m:r>
+          <m:t>=</m:t>
+        </m:r>
+        <m:r>
+          <m:t>0.44</m:t>
+        </m:r>
+      </m:oMath>
+      <w:r>
+        <w:t xml:space="preserve"> </w:t>
+      </w:r>
+      <w:r>
+        <w:t xml:space="preserve">(in standard deviation units) than when Group 1 receives a low-intensity treatment, which is statistically significant at the</w:t>
+      </w:r>
+      <w:r>
+        <w:t xml:space="preserve"> </w:t>
+      </w:r>
+      <m:oMath>
+        <m:r>
+          <m:t>α</m:t>
+        </m:r>
+        <m:r>
+          <m:t>=</m:t>
+        </m:r>
+        <m:r>
+          <m:t>0.1</m:t>
+        </m:r>
+      </m:oMath>
+      <w:r>
+        <w:t xml:space="preserve"> </w:t>
+      </w:r>
+      <w:r>
+        <w:t xml:space="preserve">level.</w:t>
+      </w:r>
+      <w:r>
+        <w:t xml:space="preserve"> </w:t>
+      </w:r>
+      <w:r>
+        <w:t xml:space="preserve">Note that the estimated between-effect variance is</w:t>
+      </w:r>
+      <w:r>
+        <w:t xml:space="preserve"> </w:t>
+      </w:r>
+      <m:oMath>
+        <m:sSup>
+          <m:e>
+            <m:acc>
+              <m:accPr>
+                <m:chr m:val="̂"/>
+              </m:accPr>
+              <m:e>
+                <m:r>
+                  <m:t>τ</m:t>
+                </m:r>
+              </m:e>
+            </m:acc>
+          </m:e>
+          <m:sup>
+            <m:r>
+              <m:t>2</m:t>
+            </m:r>
+          </m:sup>
+        </m:sSup>
+        <m:r>
+          <m:t>=</m:t>
+        </m:r>
+        <m:r>
+          <m:t>0.08</m:t>
+        </m:r>
+      </m:oMath>
+      <w:r>
+        <w:t xml:space="preserve">.</w:t>
+      </w:r>
+    </w:p>
+    <w:p>
+      <w:pPr>
+        <w:pStyle w:val="BodyText"/>
+      </w:pPr>
+      <w:r>
+        <w:t xml:space="preserve">However, the model above is estimated on only half of the data.</w:t>
+      </w:r>
+      <w:r>
+        <w:t xml:space="preserve"> </w:t>
+      </w:r>
+      <w:r>
+        <w:t xml:space="preserve">Concern over using a small proportion of the data, or a relatively few number of effects often leads meta-analysts to opt for a shifting-case analysis.</w:t>
+      </w:r>
+      <w:r>
+        <w:t xml:space="preserve"> </w:t>
+      </w:r>
+      <w:r>
+        <w:t xml:space="preserve">An example of a shifting-case analysis would use the 54 effects for which Group 1’s treatment intensity is observed (i.e.,</w:t>
+      </w:r>
+      <w:r>
+        <w:t xml:space="preserve"> </w:t>
+      </w:r>
+      <m:oMath>
+        <m:sSub>
+          <m:e>
+            <m:r>
+              <m:t>X</m:t>
+            </m:r>
+          </m:e>
+          <m:sub>
+            <m:r>
+              <m:t>1</m:t>
+            </m:r>
+          </m:sub>
+        </m:sSub>
+      </m:oMath>
+      <w:r>
+        <w:t xml:space="preserve"> </w:t>
+      </w:r>
+      <w:r>
+        <w:t xml:space="preserve">is observed), but only including</w:t>
+      </w:r>
+      <w:r>
+        <w:t xml:space="preserve"> </w:t>
+      </w:r>
+      <m:oMath>
+        <m:sSub>
+          <m:e>
+            <m:r>
+              <m:t>X</m:t>
+            </m:r>
+          </m:e>
+          <m:sub>
+            <m:r>
+              <m:t>1</m:t>
+            </m:r>
+          </m:sub>
+        </m:sSub>
+      </m:oMath>
+      <w:r>
+        <w:t xml:space="preserve"> </w:t>
+      </w:r>
+      <w:r>
+        <w:t xml:space="preserve">in the model.</w:t>
+      </w:r>
+      <w:r>
+        <w:t xml:space="preserve"> </w:t>
+      </w:r>
+      <w:r>
+        <w:t xml:space="preserve">Doing so leads to the estimates in second column of Table @ref(tab:cc_adt_example).</w:t>
+      </w:r>
+      <w:r>
+        <w:t xml:space="preserve"> </w:t>
+      </w:r>
+      <w:r>
+        <w:t xml:space="preserve">Note that the coefficient estimate for Group 1’s treatment intensity is still positive, but is roughly 60% the magnitude of the estimate in the complete-case model.</w:t>
+      </w:r>
+    </w:p>
+    <w:p>
+      <w:pPr>
+        <w:pStyle w:val="BodyText"/>
+      </w:pPr>
+      <w:r>
+        <w:t xml:space="preserve">Finally, an analogous model in a shifting-case analysis would include the 55 effects for which Group 2’s intensity is observed, and include only that covariate in the model.</w:t>
+      </w:r>
+      <w:r>
+        <w:t xml:space="preserve"> </w:t>
+      </w:r>
+      <w:r>
+        <w:t xml:space="preserve">The third column of Table @ref(tab:cc_adt_example) shows that this results in a coefficient estimate for Group 2’s treatment intensity (0.16) that is in the opposite direction of the estimate from the complete case analysis (-0.21).</w:t>
+      </w:r>
+    </w:p>
+    <w:p>
+      <w:pPr>
+        <w:pStyle w:val="BodyText"/>
+      </w:pPr>
+      <w:r>
+        <w:t xml:space="preserve">It should be noted that all of these estimates ought to be interpreted with caution.</w:t>
+      </w:r>
+      <w:r>
+        <w:t xml:space="preserve"> </w:t>
+      </w:r>
+      <w:r>
+        <w:t xml:space="preserve">The complete-case analysis includes only half of the effect sizes, which comprises a missingness rate well beyond what might be considered negligible</w:t>
+      </w:r>
+      <w:r>
+        <w:t xml:space="preserve"> </w:t>
+      </w:r>
+      <w:r>
+        <w:t xml:space="preserve">(Bennett, 2001; Schafer, 1999)</w:t>
+      </w:r>
+      <w:r>
+        <w:t xml:space="preserve">.</w:t>
+      </w:r>
+      <w:r>
+        <w:t xml:space="preserve"> </w:t>
+      </w:r>
+      <w:r>
+        <w:t xml:space="preserve">The shifting-case analyses include more of the data, but because each shifting-case model omits one of the covariates, these models are not equivalent to the model that includes both covariates</w:t>
+      </w:r>
+      <w:r>
+        <w:t xml:space="preserve"> </w:t>
+      </w:r>
+      <w:r>
+        <w:t xml:space="preserve">(Cooper, 1998)</w:t>
+      </w:r>
+      <w:r>
+        <w:t xml:space="preserve">.</w:t>
+      </w:r>
+      <w:r>
+        <w:t xml:space="preserve"> </w:t>
+      </w:r>
+      <w:r>
+        <w:t xml:space="preserve">The remainder of this article concerns the impact of omitting effect sizes and/or covariates from meta-regressions on the accuracy of coefficient estimates, and finds that this can induce potentially substantial bias.</w:t>
       </w:r>
     </w:p>
     <w:p>
@@ -495,7 +1047,7 @@
       </w:pPr>
       <w:bookmarkStart w:id="22" w:name="model-and-notation"/>
       <w:r>
-        <w:t xml:space="preserve">Model and Notation</w:t>
+        <w:t xml:space="preserve">3	Model and Notation</w:t>
       </w:r>
       <w:bookmarkEnd w:id="22"/>
     </w:p>
@@ -3598,7 +4150,7 @@
       </w:pPr>
       <w:bookmarkStart w:id="23" w:name="complete-case-estimators"/>
       <w:r>
-        <w:t xml:space="preserve">Complete-Case Estimators</w:t>
+        <w:t xml:space="preserve">3.1	Complete-Case Estimators</w:t>
       </w:r>
       <w:bookmarkEnd w:id="23"/>
     </w:p>
@@ -3939,7 +4491,7 @@
       </w:pPr>
       <w:bookmarkStart w:id="24" w:name="shifting-case-estimators"/>
       <w:r>
-        <w:t xml:space="preserve">Shifting-Case Estimators</w:t>
+        <w:t xml:space="preserve">3.2	Shifting-Case Estimators</w:t>
       </w:r>
       <w:bookmarkEnd w:id="24"/>
     </w:p>
@@ -5472,7 +6024,7 @@
       </w:pPr>
       <w:bookmarkStart w:id="25" w:name="missingness-mechanisms"/>
       <w:r>
-        <w:t xml:space="preserve">Missingness Mechanisms</w:t>
+        <w:t xml:space="preserve">3.3	Missingness Mechanisms</w:t>
       </w:r>
       <w:bookmarkEnd w:id="25"/>
     </w:p>
@@ -6171,7 +6723,7 @@
       </w:pPr>
       <w:bookmarkStart w:id="26" w:name="Xa8a8c979b72d4f874abe7f4e992ad3f72544335"/>
       <w:r>
-        <w:t xml:space="preserve">Conditional Incomplete Data Meta-Regression</w:t>
+        <w:t xml:space="preserve">4	Conditional Incomplete Data Meta-Regression</w:t>
       </w:r>
       <w:bookmarkEnd w:id="26"/>
     </w:p>
@@ -8292,7 +8844,7 @@
       </w:pPr>
       <w:bookmarkStart w:id="27" w:name="X4d4ec33a99b42ad13567617d3d61f418ea1e6fd"/>
       <w:r>
-        <w:t xml:space="preserve">Approximate Bias for Log-linear Selection Models</w:t>
+        <w:t xml:space="preserve">4.1	Approximate Bias for Log-linear Selection Models</w:t>
       </w:r>
       <w:bookmarkEnd w:id="27"/>
     </w:p>
@@ -10181,7 +10733,7 @@
       </w:pPr>
       <w:bookmarkStart w:id="28" w:name="bias-in-complete-case-analyses"/>
       <w:r>
-        <w:t xml:space="preserve">Bias in Complete-Case Analyses</w:t>
+        <w:t xml:space="preserve">5	Bias in Complete-Case Analyses</w:t>
       </w:r>
       <w:bookmarkEnd w:id="28"/>
     </w:p>
@@ -12795,7 +13347,7 @@
       </w:pPr>
       <w:bookmarkStart w:id="29" w:name="X039590f41fa4b9cf711dc06b98b12a6c783d42a"/>
       <w:r>
-        <w:t xml:space="preserve">Example: Complete-Case Analysis with a Single Binary Covariate</w:t>
+        <w:t xml:space="preserve">5.1	Example: Complete-Case Analysis with a Single Binary Covariate</w:t>
       </w:r>
       <w:bookmarkEnd w:id="29"/>
     </w:p>
@@ -19162,11 +19714,149 @@
     </w:p>
     <w:p>
       <w:pPr>
+        <w:pStyle w:val="BodyText"/>
+      </w:pPr>
+      <w:r>
+        <w:t xml:space="preserve">For context, suppose the analysis of interest in the substance abuse example involved only the indicator for whether Group 1 received a high-intensity intervention.</w:t>
+      </w:r>
+      <w:r>
+        <w:t xml:space="preserve"> </w:t>
+      </w:r>
+      <w:r>
+        <w:t xml:space="preserve">The missingness rate for Group 1’s intensity is 27%.</w:t>
+      </w:r>
+      <w:r>
+        <w:t xml:space="preserve"> </w:t>
+      </w:r>
+      <w:r>
+        <w:t xml:space="preserve">Using a logit model analogous to @ref(eq:cc_loglinear), we get an estimate of</w:t>
+      </w:r>
+      <w:r>
+        <w:t xml:space="preserve"> </w:t>
+      </w:r>
+      <m:oMath>
+        <m:sSub>
+          <m:e>
+            <m:r>
+              <m:t>ψ</m:t>
+            </m:r>
+          </m:e>
+          <m:sub>
+            <m:r>
+              <m:t>1</m:t>
+            </m:r>
+          </m:sub>
+        </m:sSub>
+        <m:r>
+          <m:t>=</m:t>
+        </m:r>
+        <m:r>
+          <m:t>2.08</m:t>
+        </m:r>
+      </m:oMath>
+      <w:r>
+        <w:t xml:space="preserve">.</w:t>
+      </w:r>
+      <w:r>
+        <w:t xml:space="preserve"> </w:t>
+      </w:r>
+      <w:r>
+        <w:t xml:space="preserve">Based on the heterogeneity</w:t>
+      </w:r>
+      <w:r>
+        <w:t xml:space="preserve"> </w:t>
+      </w:r>
+      <m:oMath>
+        <m:sSup>
+          <m:e>
+            <m:r>
+              <m:t>τ</m:t>
+            </m:r>
+          </m:e>
+          <m:sup>
+            <m:r>
+              <m:t>2</m:t>
+            </m:r>
+          </m:sup>
+        </m:sSup>
+        <m:r>
+          <m:t>=</m:t>
+        </m:r>
+        <m:r>
+          <m:t>0.08</m:t>
+        </m:r>
+      </m:oMath>
+      <w:r>
+        <w:t xml:space="preserve"> </w:t>
+      </w:r>
+      <w:r>
+        <w:t xml:space="preserve">estimated in the example and the mean within-study variance</w:t>
+      </w:r>
+      <w:r>
+        <w:t xml:space="preserve"> </w:t>
+      </w:r>
+      <m:oMath>
+        <m:r>
+          <m:t>v</m:t>
+        </m:r>
+        <m:r>
+          <m:t>=</m:t>
+        </m:r>
+        <m:r>
+          <m:t>0.08</m:t>
+        </m:r>
+      </m:oMath>
+      <w:r>
+        <w:t xml:space="preserve">, this would give a bias of about</w:t>
+      </w:r>
+      <w:r>
+        <w:t xml:space="preserve"> </w:t>
+      </w:r>
+      <m:oMath>
+        <m:r>
+          <m:t>d</m:t>
+        </m:r>
+        <m:r>
+          <m:t>=</m:t>
+        </m:r>
+        <m:r>
+          <m:t>0.09</m:t>
+        </m:r>
+      </m:oMath>
+      <w:r>
+        <w:t xml:space="preserve"> </w:t>
+      </w:r>
+      <w:r>
+        <w:t xml:space="preserve">in the intercept</w:t>
+      </w:r>
+      <w:r>
+        <w:t xml:space="preserve"> </w:t>
+      </w:r>
+      <m:oMath>
+        <m:sSub>
+          <m:e>
+            <m:r>
+              <m:t>β</m:t>
+            </m:r>
+          </m:e>
+          <m:sub>
+            <m:r>
+              <m:t>0</m:t>
+            </m:r>
+          </m:sub>
+        </m:sSub>
+      </m:oMath>
+      <w:r>
+        <w:t xml:space="preserve">.</w:t>
+      </w:r>
+    </w:p>
+    <w:p>
+      <w:pPr>
         <w:pStyle w:val="Heading1"/>
       </w:pPr>
       <w:bookmarkStart w:id="30" w:name="bias-in-shifting-case-analyses"/>
       <w:r>
-        <w:t xml:space="preserve">Bias in Shifting-Case Analyses</w:t>
+        <w:t xml:space="preserve">6	Bias in Shifting-Case Analyses</w:t>
       </w:r>
       <w:bookmarkEnd w:id="30"/>
     </w:p>
@@ -22288,7 +22978,7 @@
       </w:pPr>
       <w:bookmarkStart w:id="31" w:name="Xbabe9e0327b95514458b896d0e4445bb7735ae9"/>
       <w:r>
-        <w:t xml:space="preserve">Example: Shifting-Cases Analysis with Two Binary Covariates</w:t>
+        <w:t xml:space="preserve">6.1	Example: Shifting-Cases Analysis with Two Binary Covariates</w:t>
       </w:r>
       <w:bookmarkEnd w:id="31"/>
     </w:p>
@@ -27266,11 +27956,361 @@
     </w:p>
     <w:p>
       <w:pPr>
+        <w:pStyle w:val="BodyText"/>
+      </w:pPr>
+      <w:r>
+        <w:t xml:space="preserve">In the substance abuse example, consider the regression that omits Group 2’s covariates.</w:t>
+      </w:r>
+      <w:r>
+        <w:t xml:space="preserve"> </w:t>
+      </w:r>
+      <w:r>
+        <w:t xml:space="preserve">Recall that the estimate for</w:t>
+      </w:r>
+      <w:r>
+        <w:t xml:space="preserve"> </w:t>
+      </w:r>
+      <m:oMath>
+        <m:sSub>
+          <m:e>
+            <m:r>
+              <m:t>β</m:t>
+            </m:r>
+          </m:e>
+          <m:sub>
+            <m:r>
+              <m:t>2</m:t>
+            </m:r>
+          </m:sub>
+        </m:sSub>
+      </m:oMath>
+      <w:r>
+        <w:t xml:space="preserve"> </w:t>
+      </w:r>
+      <w:r>
+        <w:t xml:space="preserve">on complete cases was</w:t>
+      </w:r>
+      <w:r>
+        <w:t xml:space="preserve"> </w:t>
+      </w:r>
+      <m:oMath>
+        <m:sSub>
+          <m:e>
+            <m:acc>
+              <m:accPr>
+                <m:chr m:val="̂"/>
+              </m:accPr>
+              <m:e>
+                <m:r>
+                  <m:t>β</m:t>
+                </m:r>
+              </m:e>
+            </m:acc>
+          </m:e>
+          <m:sub>
+            <m:r>
+              <m:t>2</m:t>
+            </m:r>
+          </m:sub>
+        </m:sSub>
+        <m:r>
+          <m:t>=</m:t>
+        </m:r>
+        <m:r>
+          <m:t>−</m:t>
+        </m:r>
+        <m:r>
+          <m:t>0.21</m:t>
+        </m:r>
+      </m:oMath>
+      <w:r>
+        <w:t xml:space="preserve">.</w:t>
+      </w:r>
+      <w:r>
+        <w:t xml:space="preserve"> </w:t>
+      </w:r>
+      <w:r>
+        <w:t xml:space="preserve">Among the observed data, we find that</w:t>
+      </w:r>
+      <w:r>
+        <w:t xml:space="preserve"> </w:t>
+      </w:r>
+      <m:oMath>
+        <m:r>
+          <m:t>p</m:t>
+        </m:r>
+        <m:r>
+          <m:t>(</m:t>
+        </m:r>
+        <m:sSub>
+          <m:e>
+            <m:r>
+              <m:t>X</m:t>
+            </m:r>
+          </m:e>
+          <m:sub>
+            <m:r>
+              <m:t>2</m:t>
+            </m:r>
+          </m:sub>
+        </m:sSub>
+        <m:r>
+          <m:t>=</m:t>
+        </m:r>
+        <m:r>
+          <m:t>1</m:t>
+        </m:r>
+        <m:r>
+          <m:t>|</m:t>
+        </m:r>
+        <m:sSub>
+          <m:e>
+            <m:r>
+              <m:t>X</m:t>
+            </m:r>
+          </m:e>
+          <m:sub>
+            <m:r>
+              <m:t>1</m:t>
+            </m:r>
+          </m:sub>
+        </m:sSub>
+        <m:r>
+          <m:t>=</m:t>
+        </m:r>
+        <m:r>
+          <m:t>0</m:t>
+        </m:r>
+        <m:r>
+          <m:t>)</m:t>
+        </m:r>
+        <m:r>
+          <m:t>=</m:t>
+        </m:r>
+        <m:r>
+          <m:t>0.08</m:t>
+        </m:r>
+      </m:oMath>
+      <w:r>
+        <w:t xml:space="preserve"> </w:t>
+      </w:r>
+      <w:r>
+        <w:t xml:space="preserve">and</w:t>
+      </w:r>
+      <w:r>
+        <w:t xml:space="preserve"> </w:t>
+      </w:r>
+      <m:oMath>
+        <m:r>
+          <m:t>p</m:t>
+        </m:r>
+        <m:r>
+          <m:t>(</m:t>
+        </m:r>
+        <m:sSub>
+          <m:e>
+            <m:r>
+              <m:t>X</m:t>
+            </m:r>
+          </m:e>
+          <m:sub>
+            <m:r>
+              <m:t>2</m:t>
+            </m:r>
+          </m:sub>
+        </m:sSub>
+        <m:r>
+          <m:t>=</m:t>
+        </m:r>
+        <m:r>
+          <m:t>1</m:t>
+        </m:r>
+        <m:r>
+          <m:t>|</m:t>
+        </m:r>
+        <m:sSub>
+          <m:e>
+            <m:r>
+              <m:t>X</m:t>
+            </m:r>
+          </m:e>
+          <m:sub>
+            <m:r>
+              <m:t>1</m:t>
+            </m:r>
+          </m:sub>
+        </m:sSub>
+        <m:r>
+          <m:t>=</m:t>
+        </m:r>
+        <m:r>
+          <m:t>1</m:t>
+        </m:r>
+        <m:r>
+          <m:t>)</m:t>
+        </m:r>
+        <m:r>
+          <m:t>=</m:t>
+        </m:r>
+        <m:r>
+          <m:t>0.55</m:t>
+        </m:r>
+      </m:oMath>
+      <w:r>
+        <w:t xml:space="preserve">.</w:t>
+      </w:r>
+      <w:r>
+        <w:t xml:space="preserve"> </w:t>
+      </w:r>
+      <w:r>
+        <w:t xml:space="preserve">Given these values, the omitted variable bias for the intercept</w:t>
+      </w:r>
+      <w:r>
+        <w:t xml:space="preserve"> </w:t>
+      </w:r>
+      <m:oMath>
+        <m:sSub>
+          <m:e>
+            <m:r>
+              <m:t>β</m:t>
+            </m:r>
+          </m:e>
+          <m:sub>
+            <m:r>
+              <m:t>0</m:t>
+            </m:r>
+          </m:sub>
+        </m:sSub>
+      </m:oMath>
+      <w:r>
+        <w:t xml:space="preserve"> </w:t>
+      </w:r>
+      <w:r>
+        <w:t xml:space="preserve">would be</w:t>
+      </w:r>
+      <w:r>
+        <w:t xml:space="preserve"> </w:t>
+      </w:r>
+      <m:oMath>
+        <m:r>
+          <m:t>d</m:t>
+        </m:r>
+        <m:r>
+          <m:t>=</m:t>
+        </m:r>
+        <m:r>
+          <m:t>−</m:t>
+        </m:r>
+        <m:r>
+          <m:t>0.02</m:t>
+        </m:r>
+      </m:oMath>
+      <w:r>
+        <w:t xml:space="preserve">, and the omitted variable bias for</w:t>
+      </w:r>
+      <w:r>
+        <w:t xml:space="preserve"> </w:t>
+      </w:r>
+      <m:oMath>
+        <m:sSub>
+          <m:e>
+            <m:r>
+              <m:t>β</m:t>
+            </m:r>
+          </m:e>
+          <m:sub>
+            <m:r>
+              <m:t>1</m:t>
+            </m:r>
+          </m:sub>
+        </m:sSub>
+      </m:oMath>
+      <w:r>
+        <w:t xml:space="preserve"> </w:t>
+      </w:r>
+      <w:r>
+        <w:t xml:space="preserve">would be</w:t>
+      </w:r>
+      <w:r>
+        <w:t xml:space="preserve"> </w:t>
+      </w:r>
+      <m:oMath>
+        <m:r>
+          <m:t>d</m:t>
+        </m:r>
+        <m:r>
+          <m:t>=</m:t>
+        </m:r>
+        <m:r>
+          <m:t>−</m:t>
+        </m:r>
+        <m:r>
+          <m:t>0.1</m:t>
+        </m:r>
+      </m:oMath>
+      <w:r>
+        <w:t xml:space="preserve">.</w:t>
+      </w:r>
+      <w:r>
+        <w:t xml:space="preserve"> </w:t>
+      </w:r>
+      <w:r>
+        <w:t xml:space="preserve">Note, however, that the total bias further depends on the bias due to missingness.</w:t>
+      </w:r>
+      <w:r>
+        <w:t xml:space="preserve"> </w:t>
+      </w:r>
+      <w:r>
+        <w:t xml:space="preserve">Based on empirical estimates in the previous section, this would give a bias in the estimate of</w:t>
+      </w:r>
+      <w:r>
+        <w:t xml:space="preserve"> </w:t>
+      </w:r>
+      <m:oMath>
+        <m:sSub>
+          <m:e>
+            <m:r>
+              <m:t>β</m:t>
+            </m:r>
+          </m:e>
+          <m:sub>
+            <m:r>
+              <m:t>0</m:t>
+            </m:r>
+          </m:sub>
+        </m:sSub>
+      </m:oMath>
+      <w:r>
+        <w:t xml:space="preserve"> </w:t>
+      </w:r>
+      <w:r>
+        <w:t xml:space="preserve">of about</w:t>
+      </w:r>
+      <w:r>
+        <w:t xml:space="preserve"> </w:t>
+      </w:r>
+      <m:oMath>
+        <m:r>
+          <m:t>d</m:t>
+        </m:r>
+        <m:r>
+          <m:t>=</m:t>
+        </m:r>
+        <m:r>
+          <m:t>0.07</m:t>
+        </m:r>
+      </m:oMath>
+      <w:r>
+        <w:t xml:space="preserve">.</w:t>
+      </w:r>
+    </w:p>
+    <w:p>
+      <w:pPr>
         <w:pStyle w:val="Heading1"/>
       </w:pPr>
       <w:bookmarkStart w:id="32" w:name="discussion"/>
       <w:r>
-        <w:t xml:space="preserve">Discussion</w:t>
+        <w:t xml:space="preserve">7	Discussion</w:t>
       </w:r>
       <w:bookmarkEnd w:id="32"/>
     </w:p>
@@ -27374,6 +28414,35 @@
         <w:t xml:space="preserve"> </w:t>
       </w:r>
       <w:r>
+        <w:t xml:space="preserve">Even the estimated biases from the substance abuse data, which were on the order of about</w:t>
+      </w:r>
+      <w:r>
+        <w:t xml:space="preserve"> </w:t>
+      </w:r>
+      <m:oMath>
+        <m:r>
+          <m:t>d</m:t>
+        </m:r>
+        <m:r>
+          <m:t>=</m:t>
+        </m:r>
+        <m:r>
+          <m:t>±</m:t>
+        </m:r>
+        <m:r>
+          <m:t>0.1</m:t>
+        </m:r>
+      </m:oMath>
+      <w:r>
+        <w:t xml:space="preserve"> </w:t>
+      </w:r>
+      <w:r>
+        <w:t xml:space="preserve">may not be entirely accurate, as so much of that data is missing.</w:t>
+      </w:r>
+      <w:r>
+        <w:t xml:space="preserve"> </w:t>
+      </w:r>
+      <w:r>
         <w:t xml:space="preserve">Further, it will require strong assumptions regarding the missingness mechanism to correct any bias.</w:t>
       </w:r>
       <w:r>
@@ -27381,12 +28450,6 @@
       </w:r>
       <w:r>
         <w:t xml:space="preserve">These assumptions may be buttressed by theory about scientific report, data collection, and data curation.</w:t>
-      </w:r>
-      <w:r>
-        <w:t xml:space="preserve"> </w:t>
-      </w:r>
-      <w:r>
-        <w:t xml:space="preserve">[PERHAPS TIE IN EXAMPLE].</w:t>
       </w:r>
     </w:p>
     <w:p>
@@ -27547,7 +28610,7 @@
         <w:t xml:space="preserve"> </w:t>
       </w:r>
       <w:r>
-        <w:t xml:space="preserve">(Cheung, 2015)</w:t>
+        <w:t xml:space="preserve">(Cheung, 2019)</w:t>
       </w:r>
       <w:r>
         <w:t xml:space="preserve">, the approach has not been empirically validated under various conditions.</w:t>
@@ -27571,7 +28634,7 @@
       </w:pPr>
       <w:bookmarkStart w:id="33" w:name="X7ee82966096bc70f75efe5ad80fc2cc4c7bd705"/>
       <w:r>
-        <w:t xml:space="preserve">Approximate Bias for Log-Linear Selection Models</w:t>
+        <w:t xml:space="preserve">8	Approximate Bias for Log-Linear Selection Models</w:t>
       </w:r>
       <w:bookmarkEnd w:id="33"/>
     </w:p>
@@ -30704,7 +31767,7 @@
       </w:pPr>
       <w:bookmarkStart w:id="34" w:name="references"/>
       <w:r>
-        <w:t xml:space="preserve">References</w:t>
+        <w:t xml:space="preserve">9	References</w:t>
       </w:r>
       <w:bookmarkEnd w:id="34"/>
     </w:p>
@@ -30713,7 +31776,7 @@
         <w:pStyle w:val="FirstParagraph"/>
       </w:pPr>
     </w:p>
-    <w:bookmarkStart w:id="106" w:name="refs"/>
+    <w:bookmarkStart w:id="112" w:name="refs"/>
     <w:bookmarkStart w:id="35" w:name="ref-agrestiCategoricalDataAnalysis2013"/>
     <w:p>
       <w:pPr>
@@ -30739,12 +31802,46 @@
       </w:r>
     </w:p>
     <w:bookmarkEnd w:id="35"/>
-    <w:bookmarkStart w:id="37" w:name="X9973bacf4e4d309b0526d555d458c46cc97ab05"/>
+    <w:bookmarkStart w:id="36" w:name="ref-bennettHowCanDeal2001"/>
     <w:p>
       <w:pPr>
         <w:pStyle w:val="Bibliography"/>
       </w:pPr>
       <w:r>
+        <w:t xml:space="preserve">Bennett, D. A. (2001). How can I deal with missing data in my study?</w:t>
+      </w:r>
+      <w:r>
+        <w:t xml:space="preserve"> </w:t>
+      </w:r>
+      <w:r>
+        <w:rPr>
+          <w:i/>
+        </w:rPr>
+        <w:t xml:space="preserve">Australian and New Zealand Journal of Public Health</w:t>
+      </w:r>
+      <w:r>
+        <w:t xml:space="preserve">,</w:t>
+      </w:r>
+      <w:r>
+        <w:t xml:space="preserve"> </w:t>
+      </w:r>
+      <w:r>
+        <w:rPr>
+          <w:i/>
+        </w:rPr>
+        <w:t xml:space="preserve">25</w:t>
+      </w:r>
+      <w:r>
+        <w:t xml:space="preserve">(5), 464–469.</w:t>
+      </w:r>
+    </w:p>
+    <w:bookmarkEnd w:id="36"/>
+    <w:bookmarkStart w:id="38" w:name="X9973bacf4e4d309b0526d555d458c46cc97ab05"/>
+    <w:p>
+      <w:pPr>
+        <w:pStyle w:val="Bibliography"/>
+      </w:pPr>
+      <w:r>
         <w:t xml:space="preserve">Berkey, C. S., Hoaglin, D. C., Mosteller, F., &amp; Colditz, G. A. (1995). A random-effects regression model for meta-analysis.</w:t>
       </w:r>
       <w:r>
@@ -30774,7 +31871,7 @@
       <w:r>
         <w:t xml:space="preserve"> </w:t>
       </w:r>
-      <w:hyperlink r:id="rId36">
+      <w:hyperlink r:id="rId37">
         <w:r>
           <w:rPr>
             <w:rStyle w:val="Hyperlink"/>
@@ -30783,8 +31880,8 @@
         </w:r>
       </w:hyperlink>
     </w:p>
-    <w:bookmarkEnd w:id="37"/>
-    <w:bookmarkStart w:id="39" w:name="X6f22cb8821add36c9a17d30066170f12bc4eec7"/>
+    <w:bookmarkEnd w:id="38"/>
+    <w:bookmarkStart w:id="40" w:name="X6f22cb8821add36c9a17d30066170f12bc4eec7"/>
     <w:p>
       <w:pPr>
         <w:pStyle w:val="Bibliography"/>
@@ -30807,7 +31904,7 @@
       <w:r>
         <w:t xml:space="preserve"> </w:t>
       </w:r>
-      <w:hyperlink r:id="rId38">
+      <w:hyperlink r:id="rId39">
         <w:r>
           <w:rPr>
             <w:rStyle w:val="Hyperlink"/>
@@ -30816,8 +31913,8 @@
         </w:r>
       </w:hyperlink>
     </w:p>
-    <w:bookmarkEnd w:id="39"/>
-    <w:bookmarkStart w:id="41" w:name="ref-chenHowBigBig2010"/>
+    <w:bookmarkEnd w:id="40"/>
+    <w:bookmarkStart w:id="42" w:name="ref-chenHowBigBig2010"/>
     <w:p>
       <w:pPr>
         <w:pStyle w:val="Bibliography"/>
@@ -30852,7 +31949,7 @@
       <w:r>
         <w:t xml:space="preserve"> </w:t>
       </w:r>
-      <w:hyperlink r:id="rId40">
+      <w:hyperlink r:id="rId41">
         <w:r>
           <w:rPr>
             <w:rStyle w:val="Hyperlink"/>
@@ -30861,14 +31958,14 @@
         </w:r>
       </w:hyperlink>
     </w:p>
-    <w:bookmarkEnd w:id="41"/>
-    <w:bookmarkStart w:id="42" w:name="ref-cheung2015"/>
+    <w:bookmarkEnd w:id="42"/>
+    <w:bookmarkStart w:id="44" w:name="ref-cheungHandlingMissingCovariates2019"/>
     <w:p>
       <w:pPr>
         <w:pStyle w:val="Bibliography"/>
       </w:pPr>
       <w:r>
-        <w:t xml:space="preserve">Cheung, M. W. L. (2015).</w:t>
+        <w:t xml:space="preserve">Cheung, M. W.-L. (2019).</w:t>
       </w:r>
       <w:r>
         <w:t xml:space="preserve"> </w:t>
@@ -30877,14 +31974,25 @@
         <w:rPr>
           <w:i/>
         </w:rPr>
-        <w:t xml:space="preserve">Meta-analysis: a structural equation modeling approach</w:t>
-      </w:r>
-      <w:r>
-        <w:t xml:space="preserve">. Chichester, West Sussex: John Wiley &amp; Sons, Inc.</w:t>
-      </w:r>
+        <w:t xml:space="preserve">Handling missing covariates in mixed-effects meta-analysis with full-information maximum likelihood</w:t>
+      </w:r>
+      <w:r>
+        <w:t xml:space="preserve">. Presented at the Society for Research Synthesis Methods, Chicago, IL. Retrieved from</w:t>
+      </w:r>
+      <w:r>
+        <w:t xml:space="preserve"> </w:t>
+      </w:r>
+      <w:hyperlink r:id="rId43">
+        <w:r>
+          <w:rPr>
+            <w:rStyle w:val="Hyperlink"/>
+          </w:rPr>
+          <w:t xml:space="preserve">http://www.srsm.org/uploads/4/6/1/3/46138157/abstract_-_mike_cheung.pdf</w:t>
+        </w:r>
+      </w:hyperlink>
     </w:p>
-    <w:bookmarkEnd w:id="42"/>
-    <w:bookmarkStart w:id="43" w:name="ref-cohenStatisticalPowerAnalysis1988"/>
+    <w:bookmarkEnd w:id="44"/>
+    <w:bookmarkStart w:id="45" w:name="ref-cohenStatisticalPowerAnalysis1988"/>
     <w:p>
       <w:pPr>
         <w:pStyle w:val="Bibliography"/>
@@ -30908,13 +32016,38 @@
         <w:t xml:space="preserve">(2nd ed). Hillsdale, N.J: L. Erlbaum Associates.</w:t>
       </w:r>
     </w:p>
-    <w:bookmarkEnd w:id="43"/>
-    <w:bookmarkStart w:id="44" w:name="Xa7358a52a4d3ac935371b3bc7f0997d4a0088aa"/>
+    <w:bookmarkEnd w:id="45"/>
+    <w:bookmarkStart w:id="46" w:name="ref-cooperSynthesizingResearchGuide1998"/>
     <w:p>
       <w:pPr>
         <w:pStyle w:val="Bibliography"/>
       </w:pPr>
       <w:r>
+        <w:t xml:space="preserve">Cooper, H. M. (1998).</w:t>
+      </w:r>
+      <w:r>
+        <w:t xml:space="preserve"> </w:t>
+      </w:r>
+      <w:r>
+        <w:rPr>
+          <w:i/>
+        </w:rPr>
+        <w:t xml:space="preserve">Synthesizing research: A guide for literature reviews</w:t>
+      </w:r>
+      <w:r>
+        <w:t xml:space="preserve"> </w:t>
+      </w:r>
+      <w:r>
+        <w:t xml:space="preserve">(3rd ed). Thousand Oaks, Calif: Sage Publications.</w:t>
+      </w:r>
+    </w:p>
+    <w:bookmarkEnd w:id="46"/>
+    <w:bookmarkStart w:id="47" w:name="Xa7358a52a4d3ac935371b3bc7f0997d4a0088aa"/>
+    <w:p>
+      <w:pPr>
+        <w:pStyle w:val="Bibliography"/>
+      </w:pPr>
+      <w:r>
         <w:t xml:space="preserve">Cooper, H. M. (2017).</w:t>
       </w:r>
       <w:r>
@@ -30933,8 +32066,8 @@
         <w:t xml:space="preserve">(Fifth Edition). Los Angeles: SAGE.</w:t>
       </w:r>
     </w:p>
-    <w:bookmarkEnd w:id="44"/>
-    <w:bookmarkStart w:id="45" w:name="ref-cooperHandbookResearchSynthesis2019"/>
+    <w:bookmarkEnd w:id="47"/>
+    <w:bookmarkStart w:id="48" w:name="ref-cooperHandbookResearchSynthesis2019"/>
     <w:p>
       <w:pPr>
         <w:pStyle w:val="Bibliography"/>
@@ -30958,8 +32091,8 @@
         <w:t xml:space="preserve">(3rd edition). New York: Russell Sage Foundation.</w:t>
       </w:r>
     </w:p>
-    <w:bookmarkEnd w:id="45"/>
-    <w:bookmarkStart w:id="47" w:name="X02684c67bc5e348fca13826af738c309b4e8e01"/>
+    <w:bookmarkEnd w:id="48"/>
+    <w:bookmarkStart w:id="50" w:name="X02684c67bc5e348fca13826af738c309b4e8e01"/>
     <w:p>
       <w:pPr>
         <w:pStyle w:val="Bibliography"/>
@@ -30994,7 +32127,7 @@
       <w:r>
         <w:t xml:space="preserve"> </w:t>
       </w:r>
-      <w:hyperlink r:id="rId46">
+      <w:hyperlink r:id="rId49">
         <w:r>
           <w:rPr>
             <w:rStyle w:val="Hyperlink"/>
@@ -31003,8 +32136,8 @@
         </w:r>
       </w:hyperlink>
     </w:p>
-    <w:bookmarkEnd w:id="47"/>
-    <w:bookmarkStart w:id="49" w:name="ref-fergusonEffectSizePrimer2009"/>
+    <w:bookmarkEnd w:id="50"/>
+    <w:bookmarkStart w:id="52" w:name="ref-fergusonEffectSizePrimer2009"/>
     <w:p>
       <w:pPr>
         <w:pStyle w:val="Bibliography"/>
@@ -31039,7 +32172,7 @@
       <w:r>
         <w:t xml:space="preserve"> </w:t>
       </w:r>
-      <w:hyperlink r:id="rId48">
+      <w:hyperlink r:id="rId51">
         <w:r>
           <w:rPr>
             <w:rStyle w:val="Hyperlink"/>
@@ -31048,8 +32181,8 @@
         </w:r>
       </w:hyperlink>
     </w:p>
-    <w:bookmarkEnd w:id="49"/>
-    <w:bookmarkStart w:id="50" w:name="ref-gelmanBayesianDataAnalysis2014"/>
+    <w:bookmarkEnd w:id="52"/>
+    <w:bookmarkStart w:id="53" w:name="ref-gelmanBayesianDataAnalysis2014"/>
     <w:p>
       <w:pPr>
         <w:pStyle w:val="Bibliography"/>
@@ -31073,8 +32206,8 @@
         <w:t xml:space="preserve">(Third edition). Boca Raton: CRC Press.</w:t>
       </w:r>
     </w:p>
-    <w:bookmarkEnd w:id="50"/>
-    <w:bookmarkStart w:id="52" w:name="ref-grahamMissingDataAnalysis2009"/>
+    <w:bookmarkEnd w:id="53"/>
+    <w:bookmarkStart w:id="55" w:name="ref-grahamMissingDataAnalysis2009"/>
     <w:p>
       <w:pPr>
         <w:pStyle w:val="Bibliography"/>
@@ -31109,7 +32242,7 @@
       <w:r>
         <w:t xml:space="preserve"> </w:t>
       </w:r>
-      <w:hyperlink r:id="rId51">
+      <w:hyperlink r:id="rId54">
         <w:r>
           <w:rPr>
             <w:rStyle w:val="Hyperlink"/>
@@ -31118,8 +32251,8 @@
         </w:r>
       </w:hyperlink>
     </w:p>
-    <w:bookmarkEnd w:id="52"/>
-    <w:bookmarkStart w:id="54" w:name="ref-grahamMissingData2012"/>
+    <w:bookmarkEnd w:id="55"/>
+    <w:bookmarkStart w:id="57" w:name="ref-grahamMissingData2012"/>
     <w:p>
       <w:pPr>
         <w:pStyle w:val="Bibliography"/>
@@ -31142,7 +32275,7 @@
       <w:r>
         <w:t xml:space="preserve"> </w:t>
       </w:r>
-      <w:hyperlink r:id="rId53">
+      <w:hyperlink r:id="rId56">
         <w:r>
           <w:rPr>
             <w:rStyle w:val="Hyperlink"/>
@@ -31151,8 +32284,8 @@
         </w:r>
       </w:hyperlink>
     </w:p>
-    <w:bookmarkEnd w:id="54"/>
-    <w:bookmarkStart w:id="56" w:name="ref-haddockUsingOddsRatios1998"/>
+    <w:bookmarkEnd w:id="57"/>
+    <w:bookmarkStart w:id="59" w:name="ref-haddockUsingOddsRatios1998"/>
     <w:p>
       <w:pPr>
         <w:pStyle w:val="Bibliography"/>
@@ -31187,7 +32320,7 @@
       <w:r>
         <w:t xml:space="preserve"> </w:t>
       </w:r>
-      <w:hyperlink r:id="rId55">
+      <w:hyperlink r:id="rId58">
         <w:r>
           <w:rPr>
             <w:rStyle w:val="Hyperlink"/>
@@ -31196,8 +32329,8 @@
         </w:r>
       </w:hyperlink>
     </w:p>
-    <w:bookmarkEnd w:id="56"/>
-    <w:bookmarkStart w:id="58" w:name="ref-hedgesRandomEffectsModel1983"/>
+    <w:bookmarkEnd w:id="59"/>
+    <w:bookmarkStart w:id="61" w:name="ref-hedgesRandomEffectsModel1983"/>
     <w:p>
       <w:pPr>
         <w:pStyle w:val="Bibliography"/>
@@ -31232,7 +32365,7 @@
       <w:r>
         <w:t xml:space="preserve"> </w:t>
       </w:r>
-      <w:hyperlink r:id="rId57">
+      <w:hyperlink r:id="rId60">
         <w:r>
           <w:rPr>
             <w:rStyle w:val="Hyperlink"/>
@@ -31241,8 +32374,8 @@
         </w:r>
       </w:hyperlink>
     </w:p>
-    <w:bookmarkEnd w:id="58"/>
-    <w:bookmarkStart w:id="60" w:name="Xdc48a9a1c2292b1ceea5fe29a386a6b9d9f705b"/>
+    <w:bookmarkEnd w:id="61"/>
+    <w:bookmarkStart w:id="63" w:name="Xdc48a9a1c2292b1ceea5fe29a386a6b9d9f705b"/>
     <w:p>
       <w:pPr>
         <w:pStyle w:val="Bibliography"/>
@@ -31277,7 +32410,7 @@
       <w:r>
         <w:t xml:space="preserve"> </w:t>
       </w:r>
-      <w:hyperlink r:id="rId59">
+      <w:hyperlink r:id="rId62">
         <w:r>
           <w:rPr>
             <w:rStyle w:val="Hyperlink"/>
@@ -31286,8 +32419,8 @@
         </w:r>
       </w:hyperlink>
     </w:p>
-    <w:bookmarkEnd w:id="60"/>
-    <w:bookmarkStart w:id="62" w:name="ref-hedgesPowerStatisticalTests2001"/>
+    <w:bookmarkEnd w:id="63"/>
+    <w:bookmarkStart w:id="65" w:name="ref-hedgesPowerStatisticalTests2001"/>
     <w:p>
       <w:pPr>
         <w:pStyle w:val="Bibliography"/>
@@ -31322,7 +32455,7 @@
       <w:r>
         <w:t xml:space="preserve"> </w:t>
       </w:r>
-      <w:hyperlink r:id="rId61">
+      <w:hyperlink r:id="rId64">
         <w:r>
           <w:rPr>
             <w:rStyle w:val="Hyperlink"/>
@@ -31331,8 +32464,8 @@
         </w:r>
       </w:hyperlink>
     </w:p>
-    <w:bookmarkEnd w:id="62"/>
-    <w:bookmarkStart w:id="64" w:name="ref-hedgesPowerStatisticalTests2004"/>
+    <w:bookmarkEnd w:id="65"/>
+    <w:bookmarkStart w:id="67" w:name="ref-hedgesPowerStatisticalTests2004"/>
     <w:p>
       <w:pPr>
         <w:pStyle w:val="Bibliography"/>
@@ -31367,7 +32500,7 @@
       <w:r>
         <w:t xml:space="preserve"> </w:t>
       </w:r>
-      <w:hyperlink r:id="rId63">
+      <w:hyperlink r:id="rId66">
         <w:r>
           <w:rPr>
             <w:rStyle w:val="Hyperlink"/>
@@ -31376,8 +32509,8 @@
         </w:r>
       </w:hyperlink>
     </w:p>
-    <w:bookmarkEnd w:id="64"/>
-    <w:bookmarkStart w:id="66" w:name="X02bf1a85959ee7531578804226b91b94bae3350"/>
+    <w:bookmarkEnd w:id="67"/>
+    <w:bookmarkStart w:id="69" w:name="X02bf1a85959ee7531578804226b91b94bae3350"/>
     <w:p>
       <w:pPr>
         <w:pStyle w:val="Bibliography"/>
@@ -31412,7 +32545,7 @@
       <w:r>
         <w:t xml:space="preserve"> </w:t>
       </w:r>
-      <w:hyperlink r:id="rId65">
+      <w:hyperlink r:id="rId68">
         <w:r>
           <w:rPr>
             <w:rStyle w:val="Hyperlink"/>
@@ -31421,8 +32554,8 @@
         </w:r>
       </w:hyperlink>
     </w:p>
-    <w:bookmarkEnd w:id="66"/>
-    <w:bookmarkStart w:id="68" w:name="ref-hedgesRobustVarianceEstimation2010"/>
+    <w:bookmarkEnd w:id="69"/>
+    <w:bookmarkStart w:id="71" w:name="ref-hedgesRobustVarianceEstimation2010"/>
     <w:p>
       <w:pPr>
         <w:pStyle w:val="Bibliography"/>
@@ -31457,7 +32590,7 @@
       <w:r>
         <w:t xml:space="preserve"> </w:t>
       </w:r>
-      <w:hyperlink r:id="rId67">
+      <w:hyperlink r:id="rId70">
         <w:r>
           <w:rPr>
             <w:rStyle w:val="Hyperlink"/>
@@ -31466,8 +32599,8 @@
         </w:r>
       </w:hyperlink>
     </w:p>
-    <w:bookmarkEnd w:id="68"/>
-    <w:bookmarkStart w:id="70" w:name="ref-hedgesFixedRandomeffectsModels1998"/>
+    <w:bookmarkEnd w:id="71"/>
+    <w:bookmarkStart w:id="73" w:name="ref-hedgesFixedRandomeffectsModels1998"/>
     <w:p>
       <w:pPr>
         <w:pStyle w:val="Bibliography"/>
@@ -31502,7 +32635,7 @@
       <w:r>
         <w:t xml:space="preserve"> </w:t>
       </w:r>
-      <w:hyperlink r:id="rId69">
+      <w:hyperlink r:id="rId72">
         <w:r>
           <w:rPr>
             <w:rStyle w:val="Hyperlink"/>
@@ -31511,8 +32644,8 @@
         </w:r>
       </w:hyperlink>
     </w:p>
-    <w:bookmarkEnd w:id="70"/>
-    <w:bookmarkStart w:id="72" w:name="ref-ibrahimIncompleteDataGeneralized1990"/>
+    <w:bookmarkEnd w:id="73"/>
+    <w:bookmarkStart w:id="75" w:name="ref-ibrahimIncompleteDataGeneralized1990"/>
     <w:p>
       <w:pPr>
         <w:pStyle w:val="Bibliography"/>
@@ -31547,7 +32680,7 @@
       <w:r>
         <w:t xml:space="preserve"> </w:t>
       </w:r>
-      <w:hyperlink r:id="rId71">
+      <w:hyperlink r:id="rId74">
         <w:r>
           <w:rPr>
             <w:rStyle w:val="Hyperlink"/>
@@ -31556,8 +32689,8 @@
         </w:r>
       </w:hyperlink>
     </w:p>
-    <w:bookmarkEnd w:id="72"/>
-    <w:bookmarkStart w:id="74" w:name="X64be55350f07e16fec8c652d7138ab3ff2e3fd4"/>
+    <w:bookmarkEnd w:id="75"/>
+    <w:bookmarkStart w:id="77" w:name="X64be55350f07e16fec8c652d7138ab3ff2e3fd4"/>
     <w:p>
       <w:pPr>
         <w:pStyle w:val="Bibliography"/>
@@ -31592,7 +32725,7 @@
       <w:r>
         <w:t xml:space="preserve"> </w:t>
       </w:r>
-      <w:hyperlink r:id="rId73">
+      <w:hyperlink r:id="rId76">
         <w:r>
           <w:rPr>
             <w:rStyle w:val="Hyperlink"/>
@@ -31601,8 +32734,8 @@
         </w:r>
       </w:hyperlink>
     </w:p>
-    <w:bookmarkEnd w:id="74"/>
-    <w:bookmarkStart w:id="76" w:name="X3c08a4e9b04086b0e98b7cf43535b79984dcf94"/>
+    <w:bookmarkEnd w:id="77"/>
+    <w:bookmarkStart w:id="79" w:name="X3c08a4e9b04086b0e98b7cf43535b79984dcf94"/>
     <w:p>
       <w:pPr>
         <w:pStyle w:val="Bibliography"/>
@@ -31637,7 +32770,7 @@
       <w:r>
         <w:t xml:space="preserve"> </w:t>
       </w:r>
-      <w:hyperlink r:id="rId75">
+      <w:hyperlink r:id="rId78">
         <w:r>
           <w:rPr>
             <w:rStyle w:val="Hyperlink"/>
@@ -31646,8 +32779,8 @@
         </w:r>
       </w:hyperlink>
     </w:p>
-    <w:bookmarkEnd w:id="76"/>
-    <w:bookmarkStart w:id="78" w:name="ref-lairdStatisticalMethodsCombining1990"/>
+    <w:bookmarkEnd w:id="79"/>
+    <w:bookmarkStart w:id="81" w:name="ref-lairdStatisticalMethodsCombining1990"/>
     <w:p>
       <w:pPr>
         <w:pStyle w:val="Bibliography"/>
@@ -31682,7 +32815,7 @@
       <w:r>
         <w:t xml:space="preserve"> </w:t>
       </w:r>
-      <w:hyperlink r:id="rId77">
+      <w:hyperlink r:id="rId80">
         <w:r>
           <w:rPr>
             <w:rStyle w:val="Hyperlink"/>
@@ -31691,8 +32824,8 @@
         </w:r>
       </w:hyperlink>
     </w:p>
-    <w:bookmarkEnd w:id="78"/>
-    <w:bookmarkStart w:id="80" w:name="ref-lipseyThoseConfoundedModerators2003"/>
+    <w:bookmarkEnd w:id="81"/>
+    <w:bookmarkStart w:id="83" w:name="ref-lipseyThoseConfoundedModerators2003"/>
     <w:p>
       <w:pPr>
         <w:pStyle w:val="Bibliography"/>
@@ -31727,7 +32860,7 @@
       <w:r>
         <w:t xml:space="preserve"> </w:t>
       </w:r>
-      <w:hyperlink r:id="rId79">
+      <w:hyperlink r:id="rId82">
         <w:r>
           <w:rPr>
             <w:rStyle w:val="Hyperlink"/>
@@ -31736,8 +32869,8 @@
         </w:r>
       </w:hyperlink>
     </w:p>
-    <w:bookmarkEnd w:id="80"/>
-    <w:bookmarkStart w:id="82" w:name="X86f993f204682b47f3ebddac57b8be357f5b9a4"/>
+    <w:bookmarkEnd w:id="83"/>
+    <w:bookmarkStart w:id="85" w:name="X86f993f204682b47f3ebddac57b8be357f5b9a4"/>
     <w:p>
       <w:pPr>
         <w:pStyle w:val="Bibliography"/>
@@ -31772,7 +32905,7 @@
       <w:r>
         <w:t xml:space="preserve"> </w:t>
       </w:r>
-      <w:hyperlink r:id="rId81">
+      <w:hyperlink r:id="rId84">
         <w:r>
           <w:rPr>
             <w:rStyle w:val="Hyperlink"/>
@@ -31781,8 +32914,8 @@
         </w:r>
       </w:hyperlink>
     </w:p>
-    <w:bookmarkEnd w:id="82"/>
-    <w:bookmarkStart w:id="84" w:name="ref-littleStatisticalAnalysisMissing2002"/>
+    <w:bookmarkEnd w:id="85"/>
+    <w:bookmarkStart w:id="87" w:name="ref-littleStatisticalAnalysisMissing2002"/>
     <w:p>
       <w:pPr>
         <w:pStyle w:val="Bibliography"/>
@@ -31805,7 +32938,7 @@
       <w:r>
         <w:t xml:space="preserve"> </w:t>
       </w:r>
-      <w:hyperlink r:id="rId83">
+      <w:hyperlink r:id="rId86">
         <w:r>
           <w:rPr>
             <w:rStyle w:val="Hyperlink"/>
@@ -31814,8 +32947,8 @@
         </w:r>
       </w:hyperlink>
     </w:p>
-    <w:bookmarkEnd w:id="84"/>
-    <w:bookmarkStart w:id="86" w:name="ref-melaImpactCollinearityRegression2002"/>
+    <w:bookmarkEnd w:id="87"/>
+    <w:bookmarkStart w:id="89" w:name="ref-melaImpactCollinearityRegression2002"/>
     <w:p>
       <w:pPr>
         <w:pStyle w:val="Bibliography"/>
@@ -31850,7 +32983,7 @@
       <w:r>
         <w:t xml:space="preserve"> </w:t>
       </w:r>
-      <w:hyperlink r:id="rId85">
+      <w:hyperlink r:id="rId88">
         <w:r>
           <w:rPr>
             <w:rStyle w:val="Hyperlink"/>
@@ -31859,8 +32992,8 @@
         </w:r>
       </w:hyperlink>
     </w:p>
-    <w:bookmarkEnd w:id="86"/>
-    <w:bookmarkStart w:id="88" w:name="ref-pigottReviewMethodsMissing2001"/>
+    <w:bookmarkEnd w:id="89"/>
+    <w:bookmarkStart w:id="91" w:name="ref-pigottReviewMethodsMissing2001"/>
     <w:p>
       <w:pPr>
         <w:pStyle w:val="Bibliography"/>
@@ -31895,7 +33028,7 @@
       <w:r>
         <w:t xml:space="preserve"> </w:t>
       </w:r>
-      <w:hyperlink r:id="rId87">
+      <w:hyperlink r:id="rId90">
         <w:r>
           <w:rPr>
             <w:rStyle w:val="Hyperlink"/>
@@ -31904,8 +33037,8 @@
         </w:r>
       </w:hyperlink>
     </w:p>
-    <w:bookmarkEnd w:id="88"/>
-    <w:bookmarkStart w:id="90" w:name="ref-pigottMissingPredictorsModels2001"/>
+    <w:bookmarkEnd w:id="91"/>
+    <w:bookmarkStart w:id="93" w:name="ref-pigottMissingPredictorsModels2001"/>
     <w:p>
       <w:pPr>
         <w:pStyle w:val="Bibliography"/>
@@ -31940,7 +33073,7 @@
       <w:r>
         <w:t xml:space="preserve"> </w:t>
       </w:r>
-      <w:hyperlink r:id="rId89">
+      <w:hyperlink r:id="rId92">
         <w:r>
           <w:rPr>
             <w:rStyle w:val="Hyperlink"/>
@@ -31949,8 +33082,8 @@
         </w:r>
       </w:hyperlink>
     </w:p>
-    <w:bookmarkEnd w:id="90"/>
-    <w:bookmarkStart w:id="91" w:name="ref-pigottHandlingMissingData2019"/>
+    <w:bookmarkEnd w:id="93"/>
+    <w:bookmarkStart w:id="94" w:name="ref-pigottHandlingMissingData2019"/>
     <w:p>
       <w:pPr>
         <w:pStyle w:val="Bibliography"/>
@@ -31974,8 +33107,8 @@
         <w:t xml:space="preserve">(3rd ed.). New York: Russell Sage.</w:t>
       </w:r>
     </w:p>
-    <w:bookmarkEnd w:id="91"/>
-    <w:bookmarkStart w:id="93" w:name="ref-rubinInferenceMissingData1976"/>
+    <w:bookmarkEnd w:id="94"/>
+    <w:bookmarkStart w:id="96" w:name="ref-rubinInferenceMissingData1976"/>
     <w:p>
       <w:pPr>
         <w:pStyle w:val="Bibliography"/>
@@ -32010,7 +33143,7 @@
       <w:r>
         <w:t xml:space="preserve"> </w:t>
       </w:r>
-      <w:hyperlink r:id="rId92">
+      <w:hyperlink r:id="rId95">
         <w:r>
           <w:rPr>
             <w:rStyle w:val="Hyperlink"/>
@@ -32019,8 +33152,8 @@
         </w:r>
       </w:hyperlink>
     </w:p>
-    <w:bookmarkEnd w:id="93"/>
-    <w:bookmarkStart w:id="94" w:name="Xb2cc707f864f5faa3f045d9280467878f04f419"/>
+    <w:bookmarkEnd w:id="96"/>
+    <w:bookmarkStart w:id="97" w:name="Xb2cc707f864f5faa3f045d9280467878f04f419"/>
     <w:p>
       <w:pPr>
         <w:pStyle w:val="Bibliography"/>
@@ -32041,23 +33174,78 @@
         <w:t xml:space="preserve">. New York: Wiley.</w:t>
       </w:r>
     </w:p>
-    <w:bookmarkEnd w:id="94"/>
-    <w:bookmarkStart w:id="95" w:name="X69ed76197353affe5a104bd091b29d4dd4e5562"/>
+    <w:bookmarkEnd w:id="97"/>
+    <w:bookmarkStart w:id="99" w:name="ref-schaferMultipleImputationPrimer1999"/>
     <w:p>
       <w:pPr>
         <w:pStyle w:val="Bibliography"/>
       </w:pPr>
       <w:r>
-        <w:t xml:space="preserve">Schauer, J. M., Dìaz, K., &amp; Pigott, T. D. (under review). Exploratory analyses for missing data in meta-analyses.</w:t>
-      </w:r>
+        <w:t xml:space="preserve">Schafer, J. L. (1999). Multiple imputation: a primer.</w:t>
+      </w:r>
+      <w:r>
+        <w:t xml:space="preserve"> </w:t>
+      </w:r>
+      <w:r>
+        <w:rPr>
+          <w:i/>
+        </w:rPr>
+        <w:t xml:space="preserve">Statistical Methods in Medical Research</w:t>
+      </w:r>
+      <w:r>
+        <w:t xml:space="preserve">,</w:t>
+      </w:r>
+      <w:r>
+        <w:t xml:space="preserve"> </w:t>
+      </w:r>
+      <w:r>
+        <w:rPr>
+          <w:i/>
+        </w:rPr>
+        <w:t xml:space="preserve">8</w:t>
+      </w:r>
+      <w:r>
+        <w:t xml:space="preserve">(1), 3–15.</w:t>
+      </w:r>
+      <w:r>
+        <w:t xml:space="preserve"> </w:t>
+      </w:r>
+      <w:hyperlink r:id="rId98">
+        <w:r>
+          <w:rPr>
+            <w:rStyle w:val="Hyperlink"/>
+          </w:rPr>
+          <w:t xml:space="preserve">https://doi.org/10.1177/096228029900800102</w:t>
+        </w:r>
+      </w:hyperlink>
     </w:p>
-    <w:bookmarkEnd w:id="95"/>
-    <w:bookmarkStart w:id="97" w:name="Xd0bd165ace76b8dbfe4c934b945f5f8404252f0"/>
+    <w:bookmarkEnd w:id="99"/>
+    <w:bookmarkStart w:id="100" w:name="X69ed76197353affe5a104bd091b29d4dd4e5562"/>
     <w:p>
       <w:pPr>
         <w:pStyle w:val="Bibliography"/>
       </w:pPr>
       <w:r>
+        <w:t xml:space="preserve">Schauer, J. M., Dìaz, K., &amp; Pigott, T. D. (under review). Exploratory analyses for missing data in meta-analyses.</w:t>
+      </w:r>
+    </w:p>
+    <w:bookmarkEnd w:id="100"/>
+    <w:bookmarkStart w:id="101" w:name="Xff02c25adebd8965a0bffff3f753bddc80ce578"/>
+    <w:p>
+      <w:pPr>
+        <w:pStyle w:val="Bibliography"/>
+      </w:pPr>
+      <w:r>
+        <w:t xml:space="preserve">Tanner-Smith, E. E., Steinka-Fry, K. T., Kettrey, H. H., &amp; Lipsey, M. W. (2016, December). Adolescent substance use treatment effectiveness: A systematic review and meta-analysis. Office of Justice Programs.</w:t>
+      </w:r>
+    </w:p>
+    <w:bookmarkEnd w:id="101"/>
+    <w:bookmarkStart w:id="103" w:name="Xd0bd165ace76b8dbfe4c934b945f5f8404252f0"/>
+    <w:p>
+      <w:pPr>
+        <w:pStyle w:val="Bibliography"/>
+      </w:pPr>
+      <w:r>
         <w:t xml:space="preserve">Tipton, E., Pustejovsky, J. E., &amp; Ahmadi, H. (2019a). A history of meta-regression: Technical, conceptual, and practical developments between 1974 and 2018.</w:t>
       </w:r>
       <w:r>
@@ -32087,7 +33275,7 @@
       <w:r>
         <w:t xml:space="preserve"> </w:t>
       </w:r>
-      <w:hyperlink r:id="rId96">
+      <w:hyperlink r:id="rId102">
         <w:r>
           <w:rPr>
             <w:rStyle w:val="Hyperlink"/>
@@ -32096,8 +33284,8 @@
         </w:r>
       </w:hyperlink>
     </w:p>
-    <w:bookmarkEnd w:id="97"/>
-    <w:bookmarkStart w:id="99" w:name="X0d57baca75fce6c677f99bbe03e05350cf7fb69"/>
+    <w:bookmarkEnd w:id="103"/>
+    <w:bookmarkStart w:id="105" w:name="X0d57baca75fce6c677f99bbe03e05350cf7fb69"/>
     <w:p>
       <w:pPr>
         <w:pStyle w:val="Bibliography"/>
@@ -32132,7 +33320,7 @@
       <w:r>
         <w:t xml:space="preserve"> </w:t>
       </w:r>
-      <w:hyperlink r:id="rId98">
+      <w:hyperlink r:id="rId104">
         <w:r>
           <w:rPr>
             <w:rStyle w:val="Hyperlink"/>
@@ -32141,8 +33329,8 @@
         </w:r>
       </w:hyperlink>
     </w:p>
-    <w:bookmarkEnd w:id="99"/>
-    <w:bookmarkStart w:id="101" w:name="Xfafca42065038581cee5bb0424a0b90841742d6"/>
+    <w:bookmarkEnd w:id="105"/>
+    <w:bookmarkStart w:id="107" w:name="Xfafca42065038581cee5bb0424a0b90841742d6"/>
     <w:p>
       <w:pPr>
         <w:pStyle w:val="Bibliography"/>
@@ -32168,7 +33356,7 @@
       <w:r>
         <w:t xml:space="preserve"> </w:t>
       </w:r>
-      <w:hyperlink r:id="rId100">
+      <w:hyperlink r:id="rId106">
         <w:r>
           <w:rPr>
             <w:rStyle w:val="Hyperlink"/>
@@ -32177,8 +33365,8 @@
         </w:r>
       </w:hyperlink>
     </w:p>
-    <w:bookmarkEnd w:id="101"/>
-    <w:bookmarkStart w:id="103" w:name="X0673271f9452c0c716a3dbd8194f3654cad8a9a"/>
+    <w:bookmarkEnd w:id="107"/>
+    <w:bookmarkStart w:id="109" w:name="X0673271f9452c0c716a3dbd8194f3654cad8a9a"/>
     <w:p>
       <w:pPr>
         <w:pStyle w:val="Bibliography"/>
@@ -32213,7 +33401,7 @@
       <w:r>
         <w:t xml:space="preserve"> </w:t>
       </w:r>
-      <w:hyperlink r:id="rId102">
+      <w:hyperlink r:id="rId108">
         <w:r>
           <w:rPr>
             <w:rStyle w:val="Hyperlink"/>
@@ -32222,8 +33410,8 @@
         </w:r>
       </w:hyperlink>
     </w:p>
-    <w:bookmarkEnd w:id="103"/>
-    <w:bookmarkStart w:id="105" w:name="X26415d0c969f402bc7bcde98cba010ac3be3940"/>
+    <w:bookmarkEnd w:id="109"/>
+    <w:bookmarkStart w:id="111" w:name="X26415d0c969f402bc7bcde98cba010ac3be3940"/>
     <w:p>
       <w:pPr>
         <w:pStyle w:val="Bibliography"/>
@@ -32258,7 +33446,7 @@
       <w:r>
         <w:t xml:space="preserve"> </w:t>
       </w:r>
-      <w:hyperlink r:id="rId104">
+      <w:hyperlink r:id="rId110">
         <w:r>
           <w:rPr>
             <w:rStyle w:val="Hyperlink"/>
@@ -32267,8 +33455,8 @@
         </w:r>
       </w:hyperlink>
     </w:p>
-    <w:bookmarkEnd w:id="105"/>
-    <w:bookmarkEnd w:id="106"/>
+    <w:bookmarkEnd w:id="111"/>
+    <w:bookmarkEnd w:id="112"/>
     <w:sectPr>
       <w:footerReference w:type="even" r:id="rId10"/>
       <w:footerReference w:type="default" r:id="rId9"/>

</xml_diff>